<commit_message>
Video 19 - Agregar una DB Firebase (!importante)
</commit_message>
<xml_diff>
--- a/1-Intro/Documentacion.docx
+++ b/1-Intro/Documentacion.docx
@@ -363,6 +363,527 @@
                     <a:xfrm>
                       <a:off x="0" y="0"/>
                       <a:ext cx="5612130" cy="3377565"/>
+                    </a:xfrm>
+                    <a:prstGeom prst="rect">
+                      <a:avLst/>
+                    </a:prstGeom>
+                  </pic:spPr>
+                </pic:pic>
+              </a:graphicData>
+            </a:graphic>
+          </wp:inline>
+        </w:drawing>
+      </w:r>
+    </w:p>
+    <w:p>
+      <w:pPr>
+        <w:rPr>
+          <w:lang w:val="es-MX"/>
+        </w:rPr>
+      </w:pPr>
+    </w:p>
+    <w:p>
+      <w:pPr>
+        <w:rPr>
+          <w:lang w:val="es-MX"/>
+        </w:rPr>
+      </w:pPr>
+      <w:r>
+        <w:rPr>
+          <w:lang w:val="es-MX"/>
+        </w:rPr>
+        <w:t xml:space="preserve">Video 19, instalar paquete </w:t>
+      </w:r>
+      <w:proofErr w:type="spellStart"/>
+      <w:r>
+        <w:rPr>
+          <w:lang w:val="es-MX"/>
+        </w:rPr>
+        <w:t>firebase</w:t>
+      </w:r>
+      <w:proofErr w:type="spellEnd"/>
+      <w:r>
+        <w:rPr>
+          <w:lang w:val="es-MX"/>
+        </w:rPr>
+        <w:t xml:space="preserve"> (Base de datos)</w:t>
+      </w:r>
+    </w:p>
+    <w:p>
+      <w:pPr>
+        <w:rPr>
+          <w:lang w:val="es-MX"/>
+        </w:rPr>
+      </w:pPr>
+      <w:r>
+        <w:rPr>
+          <w:noProof/>
+        </w:rPr>
+        <w:lastRenderedPageBreak/>
+        <w:drawing>
+          <wp:inline distT="0" distB="0" distL="0" distR="0" wp14:anchorId="67CFF3AF" wp14:editId="4E8BB1B7">
+            <wp:extent cx="5612130" cy="3437890"/>
+            <wp:effectExtent l="0" t="0" r="7620" b="0"/>
+            <wp:docPr id="7" name="Imagen 7"/>
+            <wp:cNvGraphicFramePr>
+              <a:graphicFrameLocks xmlns:a="http://schemas.openxmlformats.org/drawingml/2006/main" noChangeAspect="1"/>
+            </wp:cNvGraphicFramePr>
+            <a:graphic xmlns:a="http://schemas.openxmlformats.org/drawingml/2006/main">
+              <a:graphicData uri="http://schemas.openxmlformats.org/drawingml/2006/picture">
+                <pic:pic xmlns:pic="http://schemas.openxmlformats.org/drawingml/2006/picture">
+                  <pic:nvPicPr>
+                    <pic:cNvPr id="1" name=""/>
+                    <pic:cNvPicPr/>
+                  </pic:nvPicPr>
+                  <pic:blipFill>
+                    <a:blip r:embed="rId9"/>
+                    <a:stretch>
+                      <a:fillRect/>
+                    </a:stretch>
+                  </pic:blipFill>
+                  <pic:spPr>
+                    <a:xfrm>
+                      <a:off x="0" y="0"/>
+                      <a:ext cx="5612130" cy="3437890"/>
+                    </a:xfrm>
+                    <a:prstGeom prst="rect">
+                      <a:avLst/>
+                    </a:prstGeom>
+                  </pic:spPr>
+                </pic:pic>
+              </a:graphicData>
+            </a:graphic>
+          </wp:inline>
+        </w:drawing>
+      </w:r>
+    </w:p>
+    <w:p>
+      <w:pPr>
+        <w:rPr>
+          <w:lang w:val="es-MX"/>
+        </w:rPr>
+      </w:pPr>
+      <w:r>
+        <w:rPr>
+          <w:lang w:val="es-MX"/>
+        </w:rPr>
+        <w:t>Instalar la versión indicada por el profe, si no le especificamos versión, se descarga la última</w:t>
+      </w:r>
+    </w:p>
+    <w:p>
+      <w:pPr>
+        <w:rPr>
+          <w:lang w:val="es-MX"/>
+        </w:rPr>
+      </w:pPr>
+      <w:r>
+        <w:rPr>
+          <w:lang w:val="es-MX"/>
+        </w:rPr>
+        <w:t>Nos paramos en la ruta del proyecto</w:t>
+      </w:r>
+    </w:p>
+    <w:p>
+      <w:pPr>
+        <w:rPr>
+          <w:lang w:val="es-MX"/>
+        </w:rPr>
+      </w:pPr>
+      <w:r>
+        <w:rPr>
+          <w:noProof/>
+        </w:rPr>
+        <w:drawing>
+          <wp:inline distT="0" distB="0" distL="0" distR="0" wp14:anchorId="24656C42" wp14:editId="16A6A7E9">
+            <wp:extent cx="5612130" cy="2178685"/>
+            <wp:effectExtent l="0" t="0" r="7620" b="0"/>
+            <wp:docPr id="8" name="Imagen 8"/>
+            <wp:cNvGraphicFramePr>
+              <a:graphicFrameLocks xmlns:a="http://schemas.openxmlformats.org/drawingml/2006/main" noChangeAspect="1"/>
+            </wp:cNvGraphicFramePr>
+            <a:graphic xmlns:a="http://schemas.openxmlformats.org/drawingml/2006/main">
+              <a:graphicData uri="http://schemas.openxmlformats.org/drawingml/2006/picture">
+                <pic:pic xmlns:pic="http://schemas.openxmlformats.org/drawingml/2006/picture">
+                  <pic:nvPicPr>
+                    <pic:cNvPr id="1" name=""/>
+                    <pic:cNvPicPr/>
+                  </pic:nvPicPr>
+                  <pic:blipFill>
+                    <a:blip r:embed="rId10"/>
+                    <a:stretch>
+                      <a:fillRect/>
+                    </a:stretch>
+                  </pic:blipFill>
+                  <pic:spPr>
+                    <a:xfrm>
+                      <a:off x="0" y="0"/>
+                      <a:ext cx="5612130" cy="2178685"/>
+                    </a:xfrm>
+                    <a:prstGeom prst="rect">
+                      <a:avLst/>
+                    </a:prstGeom>
+                  </pic:spPr>
+                </pic:pic>
+              </a:graphicData>
+            </a:graphic>
+          </wp:inline>
+        </w:drawing>
+      </w:r>
+    </w:p>
+    <w:p>
+      <w:pPr>
+        <w:rPr>
+          <w:lang w:val="es-MX"/>
+        </w:rPr>
+      </w:pPr>
+      <w:r>
+        <w:rPr>
+          <w:lang w:val="es-MX"/>
+        </w:rPr>
+        <w:t xml:space="preserve">Creamos un proyecto en </w:t>
+      </w:r>
+      <w:proofErr w:type="spellStart"/>
+      <w:r>
+        <w:rPr>
+          <w:lang w:val="es-MX"/>
+        </w:rPr>
+        <w:t>firebase</w:t>
+      </w:r>
+      <w:proofErr w:type="spellEnd"/>
+      <w:r>
+        <w:rPr>
+          <w:lang w:val="es-MX"/>
+        </w:rPr>
+        <w:t xml:space="preserve">, nos </w:t>
+      </w:r>
+      <w:proofErr w:type="spellStart"/>
+      <w:r>
+        <w:rPr>
+          <w:lang w:val="es-MX"/>
+        </w:rPr>
+        <w:t>logueamos</w:t>
+      </w:r>
+      <w:proofErr w:type="spellEnd"/>
+      <w:r>
+        <w:rPr>
+          <w:lang w:val="es-MX"/>
+        </w:rPr>
+        <w:t xml:space="preserve"> con Google</w:t>
+      </w:r>
+    </w:p>
+    <w:p>
+      <w:pPr>
+        <w:rPr>
+          <w:lang w:val="es-MX"/>
+        </w:rPr>
+      </w:pPr>
+      <w:r>
+        <w:rPr>
+          <w:noProof/>
+        </w:rPr>
+        <w:lastRenderedPageBreak/>
+        <w:drawing>
+          <wp:inline distT="0" distB="0" distL="0" distR="0" wp14:anchorId="063AECAD" wp14:editId="7D9622DC">
+            <wp:extent cx="5612130" cy="4759325"/>
+            <wp:effectExtent l="0" t="0" r="7620" b="3175"/>
+            <wp:docPr id="9" name="Imagen 9"/>
+            <wp:cNvGraphicFramePr>
+              <a:graphicFrameLocks xmlns:a="http://schemas.openxmlformats.org/drawingml/2006/main" noChangeAspect="1"/>
+            </wp:cNvGraphicFramePr>
+            <a:graphic xmlns:a="http://schemas.openxmlformats.org/drawingml/2006/main">
+              <a:graphicData uri="http://schemas.openxmlformats.org/drawingml/2006/picture">
+                <pic:pic xmlns:pic="http://schemas.openxmlformats.org/drawingml/2006/picture">
+                  <pic:nvPicPr>
+                    <pic:cNvPr id="1" name=""/>
+                    <pic:cNvPicPr/>
+                  </pic:nvPicPr>
+                  <pic:blipFill>
+                    <a:blip r:embed="rId11"/>
+                    <a:stretch>
+                      <a:fillRect/>
+                    </a:stretch>
+                  </pic:blipFill>
+                  <pic:spPr>
+                    <a:xfrm>
+                      <a:off x="0" y="0"/>
+                      <a:ext cx="5612130" cy="4759325"/>
+                    </a:xfrm>
+                    <a:prstGeom prst="rect">
+                      <a:avLst/>
+                    </a:prstGeom>
+                  </pic:spPr>
+                </pic:pic>
+              </a:graphicData>
+            </a:graphic>
+          </wp:inline>
+        </w:drawing>
+      </w:r>
+    </w:p>
+    <w:p>
+      <w:pPr>
+        <w:rPr>
+          <w:lang w:val="es-MX"/>
+        </w:rPr>
+      </w:pPr>
+      <w:r>
+        <w:rPr>
+          <w:lang w:val="es-MX"/>
+        </w:rPr>
+        <w:t xml:space="preserve">Crear </w:t>
+      </w:r>
+      <w:proofErr w:type="spellStart"/>
+      <w:r>
+        <w:rPr>
+          <w:lang w:val="es-MX"/>
+        </w:rPr>
+        <w:t>database</w:t>
+      </w:r>
+      <w:proofErr w:type="spellEnd"/>
+      <w:r>
+        <w:rPr>
+          <w:lang w:val="es-MX"/>
+        </w:rPr>
+        <w:t xml:space="preserve"> en modo de prueba y esto nos da 30 días</w:t>
+      </w:r>
+    </w:p>
+    <w:p>
+      <w:pPr>
+        <w:rPr>
+          <w:lang w:val="es-MX"/>
+        </w:rPr>
+      </w:pPr>
+      <w:r>
+        <w:rPr>
+          <w:noProof/>
+        </w:rPr>
+        <w:lastRenderedPageBreak/>
+        <w:drawing>
+          <wp:inline distT="0" distB="0" distL="0" distR="0" wp14:anchorId="0123F54F" wp14:editId="542ED378">
+            <wp:extent cx="5612130" cy="3502660"/>
+            <wp:effectExtent l="0" t="0" r="7620" b="2540"/>
+            <wp:docPr id="10" name="Imagen 10"/>
+            <wp:cNvGraphicFramePr>
+              <a:graphicFrameLocks xmlns:a="http://schemas.openxmlformats.org/drawingml/2006/main" noChangeAspect="1"/>
+            </wp:cNvGraphicFramePr>
+            <a:graphic xmlns:a="http://schemas.openxmlformats.org/drawingml/2006/main">
+              <a:graphicData uri="http://schemas.openxmlformats.org/drawingml/2006/picture">
+                <pic:pic xmlns:pic="http://schemas.openxmlformats.org/drawingml/2006/picture">
+                  <pic:nvPicPr>
+                    <pic:cNvPr id="1" name=""/>
+                    <pic:cNvPicPr/>
+                  </pic:nvPicPr>
+                  <pic:blipFill>
+                    <a:blip r:embed="rId12"/>
+                    <a:stretch>
+                      <a:fillRect/>
+                    </a:stretch>
+                  </pic:blipFill>
+                  <pic:spPr>
+                    <a:xfrm>
+                      <a:off x="0" y="0"/>
+                      <a:ext cx="5612130" cy="3502660"/>
+                    </a:xfrm>
+                    <a:prstGeom prst="rect">
+                      <a:avLst/>
+                    </a:prstGeom>
+                  </pic:spPr>
+                </pic:pic>
+              </a:graphicData>
+            </a:graphic>
+          </wp:inline>
+        </w:drawing>
+      </w:r>
+    </w:p>
+    <w:p>
+      <w:pPr>
+        <w:rPr>
+          <w:lang w:val="es-MX"/>
+        </w:rPr>
+      </w:pPr>
+      <w:r>
+        <w:rPr>
+          <w:lang w:val="es-MX"/>
+        </w:rPr>
+        <w:t xml:space="preserve">Cuando se cree la base de datos le damos en configurar y añadimos una aplicación, en este caso web, dando </w:t>
+      </w:r>
+      <w:proofErr w:type="spellStart"/>
+      <w:r>
+        <w:rPr>
+          <w:lang w:val="es-MX"/>
+        </w:rPr>
+        <w:t>click</w:t>
+      </w:r>
+      <w:proofErr w:type="spellEnd"/>
+      <w:r>
+        <w:rPr>
+          <w:lang w:val="es-MX"/>
+        </w:rPr>
+        <w:t xml:space="preserve"> en el siguiente icono:</w:t>
+      </w:r>
+    </w:p>
+    <w:p>
+      <w:pPr>
+        <w:rPr>
+          <w:lang w:val="es-MX"/>
+        </w:rPr>
+      </w:pPr>
+      <w:r>
+        <w:rPr>
+          <w:noProof/>
+        </w:rPr>
+        <w:drawing>
+          <wp:inline distT="0" distB="0" distL="0" distR="0" wp14:anchorId="1CEE0240" wp14:editId="2866D135">
+            <wp:extent cx="5612130" cy="3729355"/>
+            <wp:effectExtent l="0" t="0" r="7620" b="4445"/>
+            <wp:docPr id="11" name="Imagen 11"/>
+            <wp:cNvGraphicFramePr>
+              <a:graphicFrameLocks xmlns:a="http://schemas.openxmlformats.org/drawingml/2006/main" noChangeAspect="1"/>
+            </wp:cNvGraphicFramePr>
+            <a:graphic xmlns:a="http://schemas.openxmlformats.org/drawingml/2006/main">
+              <a:graphicData uri="http://schemas.openxmlformats.org/drawingml/2006/picture">
+                <pic:pic xmlns:pic="http://schemas.openxmlformats.org/drawingml/2006/picture">
+                  <pic:nvPicPr>
+                    <pic:cNvPr id="1" name=""/>
+                    <pic:cNvPicPr/>
+                  </pic:nvPicPr>
+                  <pic:blipFill>
+                    <a:blip r:embed="rId13"/>
+                    <a:stretch>
+                      <a:fillRect/>
+                    </a:stretch>
+                  </pic:blipFill>
+                  <pic:spPr>
+                    <a:xfrm>
+                      <a:off x="0" y="0"/>
+                      <a:ext cx="5612130" cy="3729355"/>
+                    </a:xfrm>
+                    <a:prstGeom prst="rect">
+                      <a:avLst/>
+                    </a:prstGeom>
+                  </pic:spPr>
+                </pic:pic>
+              </a:graphicData>
+            </a:graphic>
+          </wp:inline>
+        </w:drawing>
+      </w:r>
+    </w:p>
+    <w:p>
+      <w:pPr>
+        <w:rPr>
+          <w:lang w:val="es-MX"/>
+        </w:rPr>
+      </w:pPr>
+      <w:r>
+        <w:rPr>
+          <w:lang w:val="es-MX"/>
+        </w:rPr>
+        <w:t>Nos crea</w:t>
+      </w:r>
+      <w:r>
+        <w:rPr>
+          <w:lang w:val="es-MX"/>
+        </w:rPr>
+        <w:t xml:space="preserve"> las llaves para acceder a la base de datos</w:t>
+      </w:r>
+    </w:p>
+    <w:p>
+      <w:pPr>
+        <w:rPr>
+          <w:lang w:val="es-MX"/>
+        </w:rPr>
+      </w:pPr>
+      <w:r>
+        <w:rPr>
+          <w:noProof/>
+        </w:rPr>
+        <w:lastRenderedPageBreak/>
+        <w:drawing>
+          <wp:inline distT="0" distB="0" distL="0" distR="0" wp14:anchorId="4F49497A" wp14:editId="4AE45A0E">
+            <wp:extent cx="5612130" cy="5967095"/>
+            <wp:effectExtent l="0" t="0" r="7620" b="0"/>
+            <wp:docPr id="12" name="Imagen 12"/>
+            <wp:cNvGraphicFramePr>
+              <a:graphicFrameLocks xmlns:a="http://schemas.openxmlformats.org/drawingml/2006/main" noChangeAspect="1"/>
+            </wp:cNvGraphicFramePr>
+            <a:graphic xmlns:a="http://schemas.openxmlformats.org/drawingml/2006/main">
+              <a:graphicData uri="http://schemas.openxmlformats.org/drawingml/2006/picture">
+                <pic:pic xmlns:pic="http://schemas.openxmlformats.org/drawingml/2006/picture">
+                  <pic:nvPicPr>
+                    <pic:cNvPr id="1" name=""/>
+                    <pic:cNvPicPr/>
+                  </pic:nvPicPr>
+                  <pic:blipFill>
+                    <a:blip r:embed="rId14"/>
+                    <a:stretch>
+                      <a:fillRect/>
+                    </a:stretch>
+                  </pic:blipFill>
+                  <pic:spPr>
+                    <a:xfrm>
+                      <a:off x="0" y="0"/>
+                      <a:ext cx="5612130" cy="5967095"/>
+                    </a:xfrm>
+                    <a:prstGeom prst="rect">
+                      <a:avLst/>
+                    </a:prstGeom>
+                  </pic:spPr>
+                </pic:pic>
+              </a:graphicData>
+            </a:graphic>
+          </wp:inline>
+        </w:drawing>
+      </w:r>
+    </w:p>
+    <w:p>
+      <w:pPr>
+        <w:rPr>
+          <w:lang w:val="es-MX"/>
+        </w:rPr>
+      </w:pPr>
+      <w:r>
+        <w:rPr>
+          <w:lang w:val="es-MX"/>
+        </w:rPr>
+        <w:t>Cuando incluyamos la configuración de la base de datos en el proyecto, al peticionar e imprimir por consola, nos sale algo así</w:t>
+      </w:r>
+    </w:p>
+    <w:p>
+      <w:pPr>
+        <w:rPr>
+          <w:lang w:val="es-MX"/>
+        </w:rPr>
+      </w:pPr>
+      <w:r>
+        <w:rPr>
+          <w:noProof/>
+        </w:rPr>
+        <w:lastRenderedPageBreak/>
+        <w:drawing>
+          <wp:inline distT="0" distB="0" distL="0" distR="0" wp14:anchorId="66957EE3" wp14:editId="19EBE950">
+            <wp:extent cx="5612130" cy="3024505"/>
+            <wp:effectExtent l="0" t="0" r="7620" b="4445"/>
+            <wp:docPr id="13" name="Imagen 13"/>
+            <wp:cNvGraphicFramePr>
+              <a:graphicFrameLocks xmlns:a="http://schemas.openxmlformats.org/drawingml/2006/main" noChangeAspect="1"/>
+            </wp:cNvGraphicFramePr>
+            <a:graphic xmlns:a="http://schemas.openxmlformats.org/drawingml/2006/main">
+              <a:graphicData uri="http://schemas.openxmlformats.org/drawingml/2006/picture">
+                <pic:pic xmlns:pic="http://schemas.openxmlformats.org/drawingml/2006/picture">
+                  <pic:nvPicPr>
+                    <pic:cNvPr id="1" name=""/>
+                    <pic:cNvPicPr/>
+                  </pic:nvPicPr>
+                  <pic:blipFill>
+                    <a:blip r:embed="rId15"/>
+                    <a:stretch>
+                      <a:fillRect/>
+                    </a:stretch>
+                  </pic:blipFill>
+                  <pic:spPr>
+                    <a:xfrm>
+                      <a:off x="0" y="0"/>
+                      <a:ext cx="5612130" cy="3024505"/>
                     </a:xfrm>
                     <a:prstGeom prst="rect">
                       <a:avLst/>

</xml_diff>

<commit_message>
Video 23 - Publicación en Netfly
</commit_message>
<xml_diff>
--- a/1-Intro/Documentacion.docx
+++ b/1-Intro/Documentacion.docx
@@ -884,6 +884,321 @@
                     <a:xfrm>
                       <a:off x="0" y="0"/>
                       <a:ext cx="5612130" cy="3024505"/>
+                    </a:xfrm>
+                    <a:prstGeom prst="rect">
+                      <a:avLst/>
+                    </a:prstGeom>
+                  </pic:spPr>
+                </pic:pic>
+              </a:graphicData>
+            </a:graphic>
+          </wp:inline>
+        </w:drawing>
+      </w:r>
+    </w:p>
+    <w:p>
+      <w:pPr>
+        <w:rPr>
+          <w:lang w:val="es-MX"/>
+        </w:rPr>
+      </w:pPr>
+    </w:p>
+    <w:p>
+      <w:pPr>
+        <w:rPr>
+          <w:lang w:val="es-MX"/>
+        </w:rPr>
+      </w:pPr>
+      <w:proofErr w:type="spellStart"/>
+      <w:r>
+        <w:rPr>
+          <w:lang w:val="es-MX"/>
+        </w:rPr>
+        <w:t>Deploy</w:t>
+      </w:r>
+      <w:proofErr w:type="spellEnd"/>
+    </w:p>
+    <w:p>
+      <w:pPr>
+        <w:rPr>
+          <w:lang w:val="es-MX"/>
+        </w:rPr>
+      </w:pPr>
+      <w:proofErr w:type="spellStart"/>
+      <w:r>
+        <w:rPr>
+          <w:lang w:val="es-MX"/>
+        </w:rPr>
+        <w:t>Yarn</w:t>
+      </w:r>
+      <w:proofErr w:type="spellEnd"/>
+      <w:r>
+        <w:rPr>
+          <w:lang w:val="es-MX"/>
+        </w:rPr>
+        <w:t xml:space="preserve"> </w:t>
+      </w:r>
+      <w:proofErr w:type="spellStart"/>
+      <w:r>
+        <w:rPr>
+          <w:lang w:val="es-MX"/>
+        </w:rPr>
+        <w:t>build</w:t>
+      </w:r>
+      <w:proofErr w:type="spellEnd"/>
+      <w:r>
+        <w:rPr>
+          <w:lang w:val="es-MX"/>
+        </w:rPr>
+        <w:t xml:space="preserve"> para compilar la aplicación</w:t>
+      </w:r>
+    </w:p>
+    <w:p>
+      <w:pPr>
+        <w:rPr>
+          <w:lang w:val="es-MX"/>
+        </w:rPr>
+      </w:pPr>
+      <w:r>
+        <w:rPr>
+          <w:noProof/>
+        </w:rPr>
+        <w:drawing>
+          <wp:inline distT="0" distB="0" distL="0" distR="0" wp14:anchorId="67875E5D" wp14:editId="1DEC0FD4">
+            <wp:extent cx="5612130" cy="3780155"/>
+            <wp:effectExtent l="0" t="0" r="7620" b="0"/>
+            <wp:docPr id="6" name="Imagen 6"/>
+            <wp:cNvGraphicFramePr>
+              <a:graphicFrameLocks xmlns:a="http://schemas.openxmlformats.org/drawingml/2006/main" noChangeAspect="1"/>
+            </wp:cNvGraphicFramePr>
+            <a:graphic xmlns:a="http://schemas.openxmlformats.org/drawingml/2006/main">
+              <a:graphicData uri="http://schemas.openxmlformats.org/drawingml/2006/picture">
+                <pic:pic xmlns:pic="http://schemas.openxmlformats.org/drawingml/2006/picture">
+                  <pic:nvPicPr>
+                    <pic:cNvPr id="1" name=""/>
+                    <pic:cNvPicPr/>
+                  </pic:nvPicPr>
+                  <pic:blipFill>
+                    <a:blip r:embed="rId16"/>
+                    <a:stretch>
+                      <a:fillRect/>
+                    </a:stretch>
+                  </pic:blipFill>
+                  <pic:spPr>
+                    <a:xfrm>
+                      <a:off x="0" y="0"/>
+                      <a:ext cx="5612130" cy="3780155"/>
+                    </a:xfrm>
+                    <a:prstGeom prst="rect">
+                      <a:avLst/>
+                    </a:prstGeom>
+                  </pic:spPr>
+                </pic:pic>
+              </a:graphicData>
+            </a:graphic>
+          </wp:inline>
+        </w:drawing>
+      </w:r>
+    </w:p>
+    <w:p>
+      <w:pPr>
+        <w:rPr>
+          <w:lang w:val="es-MX"/>
+        </w:rPr>
+      </w:pPr>
+      <w:r>
+        <w:rPr>
+          <w:lang w:val="es-MX"/>
+        </w:rPr>
+        <w:t xml:space="preserve">Se crea una carpeta </w:t>
+      </w:r>
+      <w:proofErr w:type="spellStart"/>
+      <w:r>
+        <w:rPr>
+          <w:lang w:val="es-MX"/>
+        </w:rPr>
+        <w:t>build</w:t>
+      </w:r>
+      <w:proofErr w:type="spellEnd"/>
+      <w:r>
+        <w:rPr>
+          <w:lang w:val="es-MX"/>
+        </w:rPr>
+        <w:t xml:space="preserve"> en la raíz del proyecto y esta se arrastra al sitio o servidor web, en este caso </w:t>
+      </w:r>
+      <w:proofErr w:type="spellStart"/>
+      <w:r>
+        <w:rPr>
+          <w:lang w:val="es-MX"/>
+        </w:rPr>
+        <w:t>netlify</w:t>
+      </w:r>
+      <w:proofErr w:type="spellEnd"/>
+    </w:p>
+    <w:p>
+      <w:pPr>
+        <w:rPr>
+          <w:lang w:val="es-MX"/>
+        </w:rPr>
+      </w:pPr>
+      <w:r>
+        <w:rPr>
+          <w:noProof/>
+        </w:rPr>
+        <w:lastRenderedPageBreak/>
+        <w:drawing>
+          <wp:inline distT="0" distB="0" distL="0" distR="0" wp14:anchorId="5D1F7115" wp14:editId="21153D57">
+            <wp:extent cx="5612130" cy="3385820"/>
+            <wp:effectExtent l="0" t="0" r="7620" b="5080"/>
+            <wp:docPr id="14" name="Imagen 14"/>
+            <wp:cNvGraphicFramePr>
+              <a:graphicFrameLocks xmlns:a="http://schemas.openxmlformats.org/drawingml/2006/main" noChangeAspect="1"/>
+            </wp:cNvGraphicFramePr>
+            <a:graphic xmlns:a="http://schemas.openxmlformats.org/drawingml/2006/main">
+              <a:graphicData uri="http://schemas.openxmlformats.org/drawingml/2006/picture">
+                <pic:pic xmlns:pic="http://schemas.openxmlformats.org/drawingml/2006/picture">
+                  <pic:nvPicPr>
+                    <pic:cNvPr id="1" name=""/>
+                    <pic:cNvPicPr/>
+                  </pic:nvPicPr>
+                  <pic:blipFill>
+                    <a:blip r:embed="rId17"/>
+                    <a:stretch>
+                      <a:fillRect/>
+                    </a:stretch>
+                  </pic:blipFill>
+                  <pic:spPr>
+                    <a:xfrm>
+                      <a:off x="0" y="0"/>
+                      <a:ext cx="5612130" cy="3385820"/>
+                    </a:xfrm>
+                    <a:prstGeom prst="rect">
+                      <a:avLst/>
+                    </a:prstGeom>
+                  </pic:spPr>
+                </pic:pic>
+              </a:graphicData>
+            </a:graphic>
+          </wp:inline>
+        </w:drawing>
+      </w:r>
+    </w:p>
+    <w:p>
+      <w:pPr>
+        <w:rPr>
+          <w:lang w:val="es-MX"/>
+        </w:rPr>
+      </w:pPr>
+    </w:p>
+    <w:p>
+      <w:pPr>
+        <w:rPr>
+          <w:lang w:val="es-MX"/>
+        </w:rPr>
+      </w:pPr>
+      <w:r>
+        <w:rPr>
+          <w:noProof/>
+        </w:rPr>
+        <w:drawing>
+          <wp:inline distT="0" distB="0" distL="0" distR="0" wp14:anchorId="3629553D" wp14:editId="21931291">
+            <wp:extent cx="5612130" cy="1656715"/>
+            <wp:effectExtent l="0" t="0" r="7620" b="635"/>
+            <wp:docPr id="15" name="Imagen 15"/>
+            <wp:cNvGraphicFramePr>
+              <a:graphicFrameLocks xmlns:a="http://schemas.openxmlformats.org/drawingml/2006/main" noChangeAspect="1"/>
+            </wp:cNvGraphicFramePr>
+            <a:graphic xmlns:a="http://schemas.openxmlformats.org/drawingml/2006/main">
+              <a:graphicData uri="http://schemas.openxmlformats.org/drawingml/2006/picture">
+                <pic:pic xmlns:pic="http://schemas.openxmlformats.org/drawingml/2006/picture">
+                  <pic:nvPicPr>
+                    <pic:cNvPr id="1" name=""/>
+                    <pic:cNvPicPr/>
+                  </pic:nvPicPr>
+                  <pic:blipFill>
+                    <a:blip r:embed="rId18"/>
+                    <a:stretch>
+                      <a:fillRect/>
+                    </a:stretch>
+                  </pic:blipFill>
+                  <pic:spPr>
+                    <a:xfrm>
+                      <a:off x="0" y="0"/>
+                      <a:ext cx="5612130" cy="1656715"/>
+                    </a:xfrm>
+                    <a:prstGeom prst="rect">
+                      <a:avLst/>
+                    </a:prstGeom>
+                  </pic:spPr>
+                </pic:pic>
+              </a:graphicData>
+            </a:graphic>
+          </wp:inline>
+        </w:drawing>
+      </w:r>
+    </w:p>
+    <w:p>
+      <w:pPr>
+        <w:rPr>
+          <w:lang w:val="es-MX"/>
+        </w:rPr>
+      </w:pPr>
+      <w:r>
+        <w:rPr>
+          <w:lang w:val="es-MX"/>
+        </w:rPr>
+        <w:t xml:space="preserve">En </w:t>
+      </w:r>
+      <w:proofErr w:type="spellStart"/>
+      <w:r>
+        <w:rPr>
+          <w:lang w:val="es-MX"/>
+        </w:rPr>
+        <w:t>domainSettings</w:t>
+      </w:r>
+      <w:proofErr w:type="spellEnd"/>
+      <w:r>
+        <w:rPr>
+          <w:lang w:val="es-MX"/>
+        </w:rPr>
+        <w:t>, después de publicar es posible cambiar el nombre del sitio</w:t>
+      </w:r>
+    </w:p>
+    <w:p>
+      <w:pPr>
+        <w:rPr>
+          <w:lang w:val="es-MX"/>
+        </w:rPr>
+      </w:pPr>
+      <w:r>
+        <w:rPr>
+          <w:noProof/>
+        </w:rPr>
+        <w:drawing>
+          <wp:inline distT="0" distB="0" distL="0" distR="0" wp14:anchorId="1DF96083" wp14:editId="0E994E24">
+            <wp:extent cx="5612130" cy="1841500"/>
+            <wp:effectExtent l="0" t="0" r="7620" b="6350"/>
+            <wp:docPr id="16" name="Imagen 16"/>
+            <wp:cNvGraphicFramePr>
+              <a:graphicFrameLocks xmlns:a="http://schemas.openxmlformats.org/drawingml/2006/main" noChangeAspect="1"/>
+            </wp:cNvGraphicFramePr>
+            <a:graphic xmlns:a="http://schemas.openxmlformats.org/drawingml/2006/main">
+              <a:graphicData uri="http://schemas.openxmlformats.org/drawingml/2006/picture">
+                <pic:pic xmlns:pic="http://schemas.openxmlformats.org/drawingml/2006/picture">
+                  <pic:nvPicPr>
+                    <pic:cNvPr id="1" name=""/>
+                    <pic:cNvPicPr/>
+                  </pic:nvPicPr>
+                  <pic:blipFill>
+                    <a:blip r:embed="rId19"/>
+                    <a:stretch>
+                      <a:fillRect/>
+                    </a:stretch>
+                  </pic:blipFill>
+                  <pic:spPr>
+                    <a:xfrm>
+                      <a:off x="0" y="0"/>
+                      <a:ext cx="5612130" cy="1841500"/>
                     </a:xfrm>
                     <a:prstGeom prst="rect">
                       <a:avLst/>

</xml_diff>

<commit_message>
Video 24 - Publicación en Firebase
</commit_message>
<xml_diff>
--- a/1-Intro/Documentacion.docx
+++ b/1-Intro/Documentacion.docx
@@ -1210,8 +1210,776 @@
           </wp:inline>
         </w:drawing>
       </w:r>
+    </w:p>
+    <w:p>
+      <w:pPr>
+        <w:rPr>
+          <w:lang w:val="es-MX"/>
+        </w:rPr>
+      </w:pPr>
+    </w:p>
+    <w:p>
+      <w:pPr>
+        <w:rPr>
+          <w:lang w:val="es-MX"/>
+        </w:rPr>
+      </w:pPr>
+      <w:r>
+        <w:rPr>
+          <w:lang w:val="es-MX"/>
+        </w:rPr>
+        <w:lastRenderedPageBreak/>
+        <w:t xml:space="preserve">Publicación en </w:t>
+      </w:r>
+      <w:proofErr w:type="spellStart"/>
+      <w:r>
+        <w:rPr>
+          <w:lang w:val="es-MX"/>
+        </w:rPr>
+        <w:t>firebase</w:t>
+      </w:r>
+      <w:proofErr w:type="spellEnd"/>
+    </w:p>
+    <w:p>
+      <w:pPr>
+        <w:rPr>
+          <w:lang w:val="es-MX"/>
+        </w:rPr>
+      </w:pPr>
+      <w:r>
+        <w:rPr>
+          <w:noProof/>
+        </w:rPr>
+        <w:drawing>
+          <wp:inline distT="0" distB="0" distL="0" distR="0" wp14:anchorId="36C3A16A" wp14:editId="0EA03821">
+            <wp:extent cx="5612130" cy="2695575"/>
+            <wp:effectExtent l="0" t="0" r="7620" b="9525"/>
+            <wp:docPr id="18" name="Imagen 18"/>
+            <wp:cNvGraphicFramePr>
+              <a:graphicFrameLocks xmlns:a="http://schemas.openxmlformats.org/drawingml/2006/main" noChangeAspect="1"/>
+            </wp:cNvGraphicFramePr>
+            <a:graphic xmlns:a="http://schemas.openxmlformats.org/drawingml/2006/main">
+              <a:graphicData uri="http://schemas.openxmlformats.org/drawingml/2006/picture">
+                <pic:pic xmlns:pic="http://schemas.openxmlformats.org/drawingml/2006/picture">
+                  <pic:nvPicPr>
+                    <pic:cNvPr id="1" name=""/>
+                    <pic:cNvPicPr/>
+                  </pic:nvPicPr>
+                  <pic:blipFill>
+                    <a:blip r:embed="rId20"/>
+                    <a:stretch>
+                      <a:fillRect/>
+                    </a:stretch>
+                  </pic:blipFill>
+                  <pic:spPr>
+                    <a:xfrm>
+                      <a:off x="0" y="0"/>
+                      <a:ext cx="5612130" cy="2695575"/>
+                    </a:xfrm>
+                    <a:prstGeom prst="rect">
+                      <a:avLst/>
+                    </a:prstGeom>
+                  </pic:spPr>
+                </pic:pic>
+              </a:graphicData>
+            </a:graphic>
+          </wp:inline>
+        </w:drawing>
+      </w:r>
+    </w:p>
+    <w:p>
+      <w:pPr>
+        <w:rPr>
+          <w:lang w:val="es-MX"/>
+        </w:rPr>
+      </w:pPr>
+      <w:r>
+        <w:rPr>
+          <w:lang w:val="es-MX"/>
+        </w:rPr>
+        <w:t>La primera vez te pide que instales este paquete</w:t>
+      </w:r>
+    </w:p>
+    <w:p>
+      <w:pPr>
+        <w:rPr>
+          <w:lang w:val="es-MX"/>
+        </w:rPr>
+      </w:pPr>
+      <w:r>
+        <w:rPr>
+          <w:noProof/>
+        </w:rPr>
+        <w:lastRenderedPageBreak/>
+        <w:drawing>
+          <wp:inline distT="0" distB="0" distL="0" distR="0" wp14:anchorId="08621EDB" wp14:editId="422F6618">
+            <wp:extent cx="5612130" cy="4875530"/>
+            <wp:effectExtent l="0" t="0" r="7620" b="1270"/>
+            <wp:docPr id="19" name="Imagen 19"/>
+            <wp:cNvGraphicFramePr>
+              <a:graphicFrameLocks xmlns:a="http://schemas.openxmlformats.org/drawingml/2006/main" noChangeAspect="1"/>
+            </wp:cNvGraphicFramePr>
+            <a:graphic xmlns:a="http://schemas.openxmlformats.org/drawingml/2006/main">
+              <a:graphicData uri="http://schemas.openxmlformats.org/drawingml/2006/picture">
+                <pic:pic xmlns:pic="http://schemas.openxmlformats.org/drawingml/2006/picture">
+                  <pic:nvPicPr>
+                    <pic:cNvPr id="1" name=""/>
+                    <pic:cNvPicPr/>
+                  </pic:nvPicPr>
+                  <pic:blipFill>
+                    <a:blip r:embed="rId21"/>
+                    <a:stretch>
+                      <a:fillRect/>
+                    </a:stretch>
+                  </pic:blipFill>
+                  <pic:spPr>
+                    <a:xfrm>
+                      <a:off x="0" y="0"/>
+                      <a:ext cx="5612130" cy="4875530"/>
+                    </a:xfrm>
+                    <a:prstGeom prst="rect">
+                      <a:avLst/>
+                    </a:prstGeom>
+                  </pic:spPr>
+                </pic:pic>
+              </a:graphicData>
+            </a:graphic>
+          </wp:inline>
+        </w:drawing>
+      </w:r>
+    </w:p>
+    <w:p>
+      <w:pPr>
+        <w:rPr>
+          <w:lang w:val="es-MX"/>
+        </w:rPr>
+      </w:pPr>
+      <w:r>
+        <w:rPr>
+          <w:noProof/>
+        </w:rPr>
+        <w:drawing>
+          <wp:inline distT="0" distB="0" distL="0" distR="0" wp14:anchorId="2AFFD610" wp14:editId="588457A9">
+            <wp:extent cx="5612130" cy="2668270"/>
+            <wp:effectExtent l="0" t="0" r="7620" b="0"/>
+            <wp:docPr id="20" name="Imagen 20"/>
+            <wp:cNvGraphicFramePr>
+              <a:graphicFrameLocks xmlns:a="http://schemas.openxmlformats.org/drawingml/2006/main" noChangeAspect="1"/>
+            </wp:cNvGraphicFramePr>
+            <a:graphic xmlns:a="http://schemas.openxmlformats.org/drawingml/2006/main">
+              <a:graphicData uri="http://schemas.openxmlformats.org/drawingml/2006/picture">
+                <pic:pic xmlns:pic="http://schemas.openxmlformats.org/drawingml/2006/picture">
+                  <pic:nvPicPr>
+                    <pic:cNvPr id="1" name=""/>
+                    <pic:cNvPicPr/>
+                  </pic:nvPicPr>
+                  <pic:blipFill>
+                    <a:blip r:embed="rId22"/>
+                    <a:stretch>
+                      <a:fillRect/>
+                    </a:stretch>
+                  </pic:blipFill>
+                  <pic:spPr>
+                    <a:xfrm>
+                      <a:off x="0" y="0"/>
+                      <a:ext cx="5612130" cy="2668270"/>
+                    </a:xfrm>
+                    <a:prstGeom prst="rect">
+                      <a:avLst/>
+                    </a:prstGeom>
+                  </pic:spPr>
+                </pic:pic>
+              </a:graphicData>
+            </a:graphic>
+          </wp:inline>
+        </w:drawing>
+      </w:r>
+    </w:p>
+    <w:p>
+      <w:pPr>
+        <w:rPr>
+          <w:lang w:val="es-MX"/>
+        </w:rPr>
+      </w:pPr>
+      <w:r>
+        <w:rPr>
+          <w:lang w:val="es-MX"/>
+        </w:rPr>
+        <w:t xml:space="preserve">Nos </w:t>
+      </w:r>
+      <w:proofErr w:type="spellStart"/>
+      <w:r>
+        <w:rPr>
+          <w:lang w:val="es-MX"/>
+        </w:rPr>
+        <w:t>logueamos</w:t>
+      </w:r>
+      <w:proofErr w:type="spellEnd"/>
+      <w:r>
+        <w:rPr>
+          <w:lang w:val="es-MX"/>
+        </w:rPr>
+        <w:t xml:space="preserve"> a </w:t>
+      </w:r>
+      <w:proofErr w:type="spellStart"/>
+      <w:r>
+        <w:rPr>
+          <w:lang w:val="es-MX"/>
+        </w:rPr>
+        <w:t>firebase</w:t>
+      </w:r>
+      <w:proofErr w:type="spellEnd"/>
+    </w:p>
+    <w:p>
+      <w:pPr>
+        <w:rPr>
+          <w:lang w:val="es-MX"/>
+        </w:rPr>
+      </w:pPr>
+      <w:r>
+        <w:rPr>
+          <w:noProof/>
+        </w:rPr>
+        <w:lastRenderedPageBreak/>
+        <w:drawing>
+          <wp:inline distT="0" distB="0" distL="0" distR="0" wp14:anchorId="5456C734" wp14:editId="2E663968">
+            <wp:extent cx="5612130" cy="4713605"/>
+            <wp:effectExtent l="0" t="0" r="7620" b="0"/>
+            <wp:docPr id="21" name="Imagen 21"/>
+            <wp:cNvGraphicFramePr>
+              <a:graphicFrameLocks xmlns:a="http://schemas.openxmlformats.org/drawingml/2006/main" noChangeAspect="1"/>
+            </wp:cNvGraphicFramePr>
+            <a:graphic xmlns:a="http://schemas.openxmlformats.org/drawingml/2006/main">
+              <a:graphicData uri="http://schemas.openxmlformats.org/drawingml/2006/picture">
+                <pic:pic xmlns:pic="http://schemas.openxmlformats.org/drawingml/2006/picture">
+                  <pic:nvPicPr>
+                    <pic:cNvPr id="1" name=""/>
+                    <pic:cNvPicPr/>
+                  </pic:nvPicPr>
+                  <pic:blipFill>
+                    <a:blip r:embed="rId23"/>
+                    <a:stretch>
+                      <a:fillRect/>
+                    </a:stretch>
+                  </pic:blipFill>
+                  <pic:spPr>
+                    <a:xfrm>
+                      <a:off x="0" y="0"/>
+                      <a:ext cx="5612130" cy="4713605"/>
+                    </a:xfrm>
+                    <a:prstGeom prst="rect">
+                      <a:avLst/>
+                    </a:prstGeom>
+                  </pic:spPr>
+                </pic:pic>
+              </a:graphicData>
+            </a:graphic>
+          </wp:inline>
+        </w:drawing>
+      </w:r>
+    </w:p>
+    <w:p>
+      <w:pPr>
+        <w:rPr>
+          <w:lang w:val="es-MX"/>
+        </w:rPr>
+      </w:pPr>
+      <w:r>
+        <w:rPr>
+          <w:noProof/>
+        </w:rPr>
+        <w:drawing>
+          <wp:inline distT="0" distB="0" distL="0" distR="0" wp14:anchorId="741A47D4" wp14:editId="5F577A90">
+            <wp:extent cx="5612130" cy="1569720"/>
+            <wp:effectExtent l="0" t="0" r="7620" b="0"/>
+            <wp:docPr id="22" name="Imagen 22"/>
+            <wp:cNvGraphicFramePr>
+              <a:graphicFrameLocks xmlns:a="http://schemas.openxmlformats.org/drawingml/2006/main" noChangeAspect="1"/>
+            </wp:cNvGraphicFramePr>
+            <a:graphic xmlns:a="http://schemas.openxmlformats.org/drawingml/2006/main">
+              <a:graphicData uri="http://schemas.openxmlformats.org/drawingml/2006/picture">
+                <pic:pic xmlns:pic="http://schemas.openxmlformats.org/drawingml/2006/picture">
+                  <pic:nvPicPr>
+                    <pic:cNvPr id="1" name=""/>
+                    <pic:cNvPicPr/>
+                  </pic:nvPicPr>
+                  <pic:blipFill>
+                    <a:blip r:embed="rId24"/>
+                    <a:stretch>
+                      <a:fillRect/>
+                    </a:stretch>
+                  </pic:blipFill>
+                  <pic:spPr>
+                    <a:xfrm>
+                      <a:off x="0" y="0"/>
+                      <a:ext cx="5612130" cy="1569720"/>
+                    </a:xfrm>
+                    <a:prstGeom prst="rect">
+                      <a:avLst/>
+                    </a:prstGeom>
+                  </pic:spPr>
+                </pic:pic>
+              </a:graphicData>
+            </a:graphic>
+          </wp:inline>
+        </w:drawing>
+      </w:r>
+    </w:p>
+    <w:p>
+      <w:pPr>
+        <w:rPr>
+          <w:lang w:val="es-MX"/>
+        </w:rPr>
+      </w:pPr>
+      <w:r>
+        <w:rPr>
+          <w:noProof/>
+        </w:rPr>
+        <w:lastRenderedPageBreak/>
+        <w:drawing>
+          <wp:inline distT="0" distB="0" distL="0" distR="0" wp14:anchorId="09DC18EB" wp14:editId="3DE07919">
+            <wp:extent cx="4542857" cy="7704762"/>
+            <wp:effectExtent l="0" t="0" r="0" b="0"/>
+            <wp:docPr id="23" name="Imagen 23"/>
+            <wp:cNvGraphicFramePr>
+              <a:graphicFrameLocks xmlns:a="http://schemas.openxmlformats.org/drawingml/2006/main" noChangeAspect="1"/>
+            </wp:cNvGraphicFramePr>
+            <a:graphic xmlns:a="http://schemas.openxmlformats.org/drawingml/2006/main">
+              <a:graphicData uri="http://schemas.openxmlformats.org/drawingml/2006/picture">
+                <pic:pic xmlns:pic="http://schemas.openxmlformats.org/drawingml/2006/picture">
+                  <pic:nvPicPr>
+                    <pic:cNvPr id="1" name=""/>
+                    <pic:cNvPicPr/>
+                  </pic:nvPicPr>
+                  <pic:blipFill>
+                    <a:blip r:embed="rId25"/>
+                    <a:stretch>
+                      <a:fillRect/>
+                    </a:stretch>
+                  </pic:blipFill>
+                  <pic:spPr>
+                    <a:xfrm>
+                      <a:off x="0" y="0"/>
+                      <a:ext cx="4542857" cy="7704762"/>
+                    </a:xfrm>
+                    <a:prstGeom prst="rect">
+                      <a:avLst/>
+                    </a:prstGeom>
+                  </pic:spPr>
+                </pic:pic>
+              </a:graphicData>
+            </a:graphic>
+          </wp:inline>
+        </w:drawing>
+      </w:r>
+    </w:p>
+    <w:p>
+      <w:pPr>
+        <w:rPr>
+          <w:lang w:val="es-MX"/>
+        </w:rPr>
+      </w:pPr>
+      <w:r>
+        <w:rPr>
+          <w:noProof/>
+        </w:rPr>
+        <w:lastRenderedPageBreak/>
+        <w:drawing>
+          <wp:inline distT="0" distB="0" distL="0" distR="0" wp14:anchorId="63F961F7" wp14:editId="5D9AA328">
+            <wp:extent cx="4466667" cy="2428571"/>
+            <wp:effectExtent l="0" t="0" r="0" b="0"/>
+            <wp:docPr id="24" name="Imagen 24"/>
+            <wp:cNvGraphicFramePr>
+              <a:graphicFrameLocks xmlns:a="http://schemas.openxmlformats.org/drawingml/2006/main" noChangeAspect="1"/>
+            </wp:cNvGraphicFramePr>
+            <a:graphic xmlns:a="http://schemas.openxmlformats.org/drawingml/2006/main">
+              <a:graphicData uri="http://schemas.openxmlformats.org/drawingml/2006/picture">
+                <pic:pic xmlns:pic="http://schemas.openxmlformats.org/drawingml/2006/picture">
+                  <pic:nvPicPr>
+                    <pic:cNvPr id="1" name=""/>
+                    <pic:cNvPicPr/>
+                  </pic:nvPicPr>
+                  <pic:blipFill>
+                    <a:blip r:embed="rId26"/>
+                    <a:stretch>
+                      <a:fillRect/>
+                    </a:stretch>
+                  </pic:blipFill>
+                  <pic:spPr>
+                    <a:xfrm>
+                      <a:off x="0" y="0"/>
+                      <a:ext cx="4466667" cy="2428571"/>
+                    </a:xfrm>
+                    <a:prstGeom prst="rect">
+                      <a:avLst/>
+                    </a:prstGeom>
+                  </pic:spPr>
+                </pic:pic>
+              </a:graphicData>
+            </a:graphic>
+          </wp:inline>
+        </w:drawing>
+      </w:r>
+    </w:p>
+    <w:p>
+      <w:pPr>
+        <w:rPr>
+          <w:lang w:val="es-MX"/>
+        </w:rPr>
+      </w:pPr>
+      <w:r>
+        <w:rPr>
+          <w:noProof/>
+        </w:rPr>
+        <w:drawing>
+          <wp:inline distT="0" distB="0" distL="0" distR="0" wp14:anchorId="07078975" wp14:editId="38FCF021">
+            <wp:extent cx="4828571" cy="952381"/>
+            <wp:effectExtent l="0" t="0" r="0" b="635"/>
+            <wp:docPr id="25" name="Imagen 25"/>
+            <wp:cNvGraphicFramePr>
+              <a:graphicFrameLocks xmlns:a="http://schemas.openxmlformats.org/drawingml/2006/main" noChangeAspect="1"/>
+            </wp:cNvGraphicFramePr>
+            <a:graphic xmlns:a="http://schemas.openxmlformats.org/drawingml/2006/main">
+              <a:graphicData uri="http://schemas.openxmlformats.org/drawingml/2006/picture">
+                <pic:pic xmlns:pic="http://schemas.openxmlformats.org/drawingml/2006/picture">
+                  <pic:nvPicPr>
+                    <pic:cNvPr id="1" name=""/>
+                    <pic:cNvPicPr/>
+                  </pic:nvPicPr>
+                  <pic:blipFill>
+                    <a:blip r:embed="rId27"/>
+                    <a:stretch>
+                      <a:fillRect/>
+                    </a:stretch>
+                  </pic:blipFill>
+                  <pic:spPr>
+                    <a:xfrm>
+                      <a:off x="0" y="0"/>
+                      <a:ext cx="4828571" cy="952381"/>
+                    </a:xfrm>
+                    <a:prstGeom prst="rect">
+                      <a:avLst/>
+                    </a:prstGeom>
+                  </pic:spPr>
+                </pic:pic>
+              </a:graphicData>
+            </a:graphic>
+          </wp:inline>
+        </w:drawing>
+      </w:r>
+    </w:p>
+    <w:p>
+      <w:pPr>
+        <w:rPr>
+          <w:lang w:val="es-MX"/>
+        </w:rPr>
+      </w:pPr>
+      <w:r>
+        <w:rPr>
+          <w:lang w:val="es-MX"/>
+        </w:rPr>
+        <w:t xml:space="preserve">Configuración del sitio en </w:t>
+      </w:r>
+      <w:proofErr w:type="spellStart"/>
+      <w:r>
+        <w:rPr>
+          <w:lang w:val="es-MX"/>
+        </w:rPr>
+        <w:t>firebase</w:t>
+      </w:r>
+      <w:proofErr w:type="spellEnd"/>
+    </w:p>
+    <w:p>
+      <w:pPr>
+        <w:rPr>
+          <w:lang w:val="es-MX"/>
+        </w:rPr>
+      </w:pPr>
+      <w:r>
+        <w:rPr>
+          <w:noProof/>
+        </w:rPr>
+        <w:drawing>
+          <wp:inline distT="0" distB="0" distL="0" distR="0" wp14:anchorId="099FF004" wp14:editId="1F2D3D7C">
+            <wp:extent cx="5612130" cy="2183130"/>
+            <wp:effectExtent l="0" t="0" r="7620" b="7620"/>
+            <wp:docPr id="26" name="Imagen 26"/>
+            <wp:cNvGraphicFramePr>
+              <a:graphicFrameLocks xmlns:a="http://schemas.openxmlformats.org/drawingml/2006/main" noChangeAspect="1"/>
+            </wp:cNvGraphicFramePr>
+            <a:graphic xmlns:a="http://schemas.openxmlformats.org/drawingml/2006/main">
+              <a:graphicData uri="http://schemas.openxmlformats.org/drawingml/2006/picture">
+                <pic:pic xmlns:pic="http://schemas.openxmlformats.org/drawingml/2006/picture">
+                  <pic:nvPicPr>
+                    <pic:cNvPr id="1" name=""/>
+                    <pic:cNvPicPr/>
+                  </pic:nvPicPr>
+                  <pic:blipFill>
+                    <a:blip r:embed="rId28"/>
+                    <a:stretch>
+                      <a:fillRect/>
+                    </a:stretch>
+                  </pic:blipFill>
+                  <pic:spPr>
+                    <a:xfrm>
+                      <a:off x="0" y="0"/>
+                      <a:ext cx="5612130" cy="2183130"/>
+                    </a:xfrm>
+                    <a:prstGeom prst="rect">
+                      <a:avLst/>
+                    </a:prstGeom>
+                  </pic:spPr>
+                </pic:pic>
+              </a:graphicData>
+            </a:graphic>
+          </wp:inline>
+        </w:drawing>
+      </w:r>
+    </w:p>
+    <w:p>
+      <w:pPr>
+        <w:rPr>
+          <w:lang w:val="es-MX"/>
+        </w:rPr>
+      </w:pPr>
+      <w:r>
+        <w:rPr>
+          <w:noProof/>
+        </w:rPr>
+        <w:lastRenderedPageBreak/>
+        <w:drawing>
+          <wp:inline distT="0" distB="0" distL="0" distR="0" wp14:anchorId="4BF57392" wp14:editId="033089C1">
+            <wp:extent cx="5612130" cy="2745740"/>
+            <wp:effectExtent l="0" t="0" r="7620" b="0"/>
+            <wp:docPr id="31" name="Imagen 31"/>
+            <wp:cNvGraphicFramePr>
+              <a:graphicFrameLocks xmlns:a="http://schemas.openxmlformats.org/drawingml/2006/main" noChangeAspect="1"/>
+            </wp:cNvGraphicFramePr>
+            <a:graphic xmlns:a="http://schemas.openxmlformats.org/drawingml/2006/main">
+              <a:graphicData uri="http://schemas.openxmlformats.org/drawingml/2006/picture">
+                <pic:pic xmlns:pic="http://schemas.openxmlformats.org/drawingml/2006/picture">
+                  <pic:nvPicPr>
+                    <pic:cNvPr id="1" name=""/>
+                    <pic:cNvPicPr/>
+                  </pic:nvPicPr>
+                  <pic:blipFill>
+                    <a:blip r:embed="rId29"/>
+                    <a:stretch>
+                      <a:fillRect/>
+                    </a:stretch>
+                  </pic:blipFill>
+                  <pic:spPr>
+                    <a:xfrm>
+                      <a:off x="0" y="0"/>
+                      <a:ext cx="5612130" cy="2745740"/>
+                    </a:xfrm>
+                    <a:prstGeom prst="rect">
+                      <a:avLst/>
+                    </a:prstGeom>
+                  </pic:spPr>
+                </pic:pic>
+              </a:graphicData>
+            </a:graphic>
+          </wp:inline>
+        </w:drawing>
+      </w:r>
       <w:bookmarkStart w:id="0" w:name="_GoBack"/>
       <w:bookmarkEnd w:id="0"/>
+    </w:p>
+    <w:p>
+      <w:pPr>
+        <w:rPr>
+          <w:lang w:val="es-MX"/>
+        </w:rPr>
+      </w:pPr>
+      <w:r>
+        <w:rPr>
+          <w:lang w:val="es-MX"/>
+        </w:rPr>
+        <w:t>Despliegue</w:t>
+      </w:r>
+    </w:p>
+    <w:p>
+      <w:pPr>
+        <w:rPr>
+          <w:lang w:val="es-MX"/>
+        </w:rPr>
+      </w:pPr>
+      <w:r>
+        <w:rPr>
+          <w:noProof/>
+        </w:rPr>
+        <w:drawing>
+          <wp:inline distT="0" distB="0" distL="0" distR="0" wp14:anchorId="6648C522" wp14:editId="0CCCA8A6">
+            <wp:extent cx="5612130" cy="4197350"/>
+            <wp:effectExtent l="0" t="0" r="7620" b="0"/>
+            <wp:docPr id="28" name="Imagen 28"/>
+            <wp:cNvGraphicFramePr>
+              <a:graphicFrameLocks xmlns:a="http://schemas.openxmlformats.org/drawingml/2006/main" noChangeAspect="1"/>
+            </wp:cNvGraphicFramePr>
+            <a:graphic xmlns:a="http://schemas.openxmlformats.org/drawingml/2006/main">
+              <a:graphicData uri="http://schemas.openxmlformats.org/drawingml/2006/picture">
+                <pic:pic xmlns:pic="http://schemas.openxmlformats.org/drawingml/2006/picture">
+                  <pic:nvPicPr>
+                    <pic:cNvPr id="1" name=""/>
+                    <pic:cNvPicPr/>
+                  </pic:nvPicPr>
+                  <pic:blipFill>
+                    <a:blip r:embed="rId30"/>
+                    <a:stretch>
+                      <a:fillRect/>
+                    </a:stretch>
+                  </pic:blipFill>
+                  <pic:spPr>
+                    <a:xfrm>
+                      <a:off x="0" y="0"/>
+                      <a:ext cx="5612130" cy="4197350"/>
+                    </a:xfrm>
+                    <a:prstGeom prst="rect">
+                      <a:avLst/>
+                    </a:prstGeom>
+                  </pic:spPr>
+                </pic:pic>
+              </a:graphicData>
+            </a:graphic>
+          </wp:inline>
+        </w:drawing>
+      </w:r>
+    </w:p>
+    <w:p>
+      <w:pPr>
+        <w:rPr>
+          <w:lang w:val="es-MX"/>
+        </w:rPr>
+      </w:pPr>
+      <w:r>
+        <w:rPr>
+          <w:lang w:val="es-MX"/>
+        </w:rPr>
+        <w:t xml:space="preserve">Nos entrega la </w:t>
+      </w:r>
+      <w:proofErr w:type="spellStart"/>
+      <w:r>
+        <w:rPr>
+          <w:lang w:val="es-MX"/>
+        </w:rPr>
+        <w:t>url</w:t>
+      </w:r>
+      <w:proofErr w:type="spellEnd"/>
+      <w:r>
+        <w:rPr>
+          <w:lang w:val="es-MX"/>
+        </w:rPr>
+        <w:t xml:space="preserve"> cuando haya terminado</w:t>
+      </w:r>
+    </w:p>
+    <w:p>
+      <w:pPr>
+        <w:rPr>
+          <w:lang w:val="es-MX"/>
+        </w:rPr>
+      </w:pPr>
+      <w:r>
+        <w:rPr>
+          <w:noProof/>
+        </w:rPr>
+        <w:lastRenderedPageBreak/>
+        <w:drawing>
+          <wp:inline distT="0" distB="0" distL="0" distR="0" wp14:anchorId="73A8DA9B" wp14:editId="3ABDA407">
+            <wp:extent cx="5612130" cy="2788285"/>
+            <wp:effectExtent l="0" t="0" r="7620" b="0"/>
+            <wp:docPr id="29" name="Imagen 29"/>
+            <wp:cNvGraphicFramePr>
+              <a:graphicFrameLocks xmlns:a="http://schemas.openxmlformats.org/drawingml/2006/main" noChangeAspect="1"/>
+            </wp:cNvGraphicFramePr>
+            <a:graphic xmlns:a="http://schemas.openxmlformats.org/drawingml/2006/main">
+              <a:graphicData uri="http://schemas.openxmlformats.org/drawingml/2006/picture">
+                <pic:pic xmlns:pic="http://schemas.openxmlformats.org/drawingml/2006/picture">
+                  <pic:nvPicPr>
+                    <pic:cNvPr id="1" name=""/>
+                    <pic:cNvPicPr/>
+                  </pic:nvPicPr>
+                  <pic:blipFill>
+                    <a:blip r:embed="rId31"/>
+                    <a:stretch>
+                      <a:fillRect/>
+                    </a:stretch>
+                  </pic:blipFill>
+                  <pic:spPr>
+                    <a:xfrm>
+                      <a:off x="0" y="0"/>
+                      <a:ext cx="5612130" cy="2788285"/>
+                    </a:xfrm>
+                    <a:prstGeom prst="rect">
+                      <a:avLst/>
+                    </a:prstGeom>
+                  </pic:spPr>
+                </pic:pic>
+              </a:graphicData>
+            </a:graphic>
+          </wp:inline>
+        </w:drawing>
+      </w:r>
+    </w:p>
+    <w:p>
+      <w:pPr>
+        <w:rPr>
+          <w:lang w:val="es-MX"/>
+        </w:rPr>
+      </w:pPr>
+      <w:r>
+        <w:rPr>
+          <w:lang w:val="es-MX"/>
+        </w:rPr>
+        <w:t>Sitio desplegado:</w:t>
+      </w:r>
+    </w:p>
+    <w:p>
+      <w:pPr>
+        <w:rPr>
+          <w:lang w:val="es-MX"/>
+        </w:rPr>
+      </w:pPr>
+      <w:r>
+        <w:rPr>
+          <w:noProof/>
+        </w:rPr>
+        <w:drawing>
+          <wp:inline distT="0" distB="0" distL="0" distR="0" wp14:anchorId="473794C4" wp14:editId="2C91A886">
+            <wp:extent cx="5612130" cy="1412240"/>
+            <wp:effectExtent l="0" t="0" r="7620" b="0"/>
+            <wp:docPr id="30" name="Imagen 30"/>
+            <wp:cNvGraphicFramePr>
+              <a:graphicFrameLocks xmlns:a="http://schemas.openxmlformats.org/drawingml/2006/main" noChangeAspect="1"/>
+            </wp:cNvGraphicFramePr>
+            <a:graphic xmlns:a="http://schemas.openxmlformats.org/drawingml/2006/main">
+              <a:graphicData uri="http://schemas.openxmlformats.org/drawingml/2006/picture">
+                <pic:pic xmlns:pic="http://schemas.openxmlformats.org/drawingml/2006/picture">
+                  <pic:nvPicPr>
+                    <pic:cNvPr id="1" name=""/>
+                    <pic:cNvPicPr/>
+                  </pic:nvPicPr>
+                  <pic:blipFill>
+                    <a:blip r:embed="rId32"/>
+                    <a:stretch>
+                      <a:fillRect/>
+                    </a:stretch>
+                  </pic:blipFill>
+                  <pic:spPr>
+                    <a:xfrm>
+                      <a:off x="0" y="0"/>
+                      <a:ext cx="5612130" cy="1412240"/>
+                    </a:xfrm>
+                    <a:prstGeom prst="rect">
+                      <a:avLst/>
+                    </a:prstGeom>
+                  </pic:spPr>
+                </pic:pic>
+              </a:graphicData>
+            </a:graphic>
+          </wp:inline>
+        </w:drawing>
+      </w:r>
     </w:p>
     <w:sectPr>
       <w:pgSz w:w="12240" w:h="15840"/>

</xml_diff>

<commit_message>
Video 26-27 Iniciando con react native, desplegando en el dispositivo fisico con expogo
</commit_message>
<xml_diff>
--- a/1-Intro/Documentacion.docx
+++ b/1-Intro/Documentacion.docx
@@ -1783,8 +1783,6 @@
           </wp:inline>
         </w:drawing>
       </w:r>
-      <w:bookmarkStart w:id="0" w:name="_GoBack"/>
-      <w:bookmarkEnd w:id="0"/>
     </w:p>
     <w:p>
       <w:pPr>
@@ -1980,6 +1978,265 @@
           </wp:inline>
         </w:drawing>
       </w:r>
+    </w:p>
+    <w:p>
+      <w:pPr>
+        <w:rPr>
+          <w:lang w:val="es-MX"/>
+        </w:rPr>
+      </w:pPr>
+    </w:p>
+    <w:p>
+      <w:pPr>
+        <w:rPr>
+          <w:lang w:val="es-MX"/>
+        </w:rPr>
+      </w:pPr>
+      <w:r>
+        <w:rPr>
+          <w:lang w:val="es-MX"/>
+        </w:rPr>
+        <w:t>REACT NATIVE</w:t>
+      </w:r>
+    </w:p>
+    <w:p>
+      <w:pPr>
+        <w:rPr>
+          <w:lang w:val="es-MX"/>
+        </w:rPr>
+      </w:pPr>
+      <w:r>
+        <w:rPr>
+          <w:lang w:val="es-MX"/>
+        </w:rPr>
+        <w:t>Crear un proyecto:</w:t>
+      </w:r>
+    </w:p>
+    <w:p>
+      <w:pPr>
+        <w:rPr>
+          <w:lang w:val="es-MX"/>
+        </w:rPr>
+      </w:pPr>
+      <w:r>
+        <w:rPr>
+          <w:noProof/>
+        </w:rPr>
+        <w:lastRenderedPageBreak/>
+        <w:drawing>
+          <wp:inline distT="0" distB="0" distL="0" distR="0" wp14:anchorId="4C63D9CE" wp14:editId="6C432E77">
+            <wp:extent cx="5612130" cy="2713990"/>
+            <wp:effectExtent l="0" t="0" r="7620" b="0"/>
+            <wp:docPr id="17" name="Imagen 17"/>
+            <wp:cNvGraphicFramePr>
+              <a:graphicFrameLocks xmlns:a="http://schemas.openxmlformats.org/drawingml/2006/main" noChangeAspect="1"/>
+            </wp:cNvGraphicFramePr>
+            <a:graphic xmlns:a="http://schemas.openxmlformats.org/drawingml/2006/main">
+              <a:graphicData uri="http://schemas.openxmlformats.org/drawingml/2006/picture">
+                <pic:pic xmlns:pic="http://schemas.openxmlformats.org/drawingml/2006/picture">
+                  <pic:nvPicPr>
+                    <pic:cNvPr id="1" name=""/>
+                    <pic:cNvPicPr/>
+                  </pic:nvPicPr>
+                  <pic:blipFill>
+                    <a:blip r:embed="rId33"/>
+                    <a:stretch>
+                      <a:fillRect/>
+                    </a:stretch>
+                  </pic:blipFill>
+                  <pic:spPr>
+                    <a:xfrm>
+                      <a:off x="0" y="0"/>
+                      <a:ext cx="5612130" cy="2713990"/>
+                    </a:xfrm>
+                    <a:prstGeom prst="rect">
+                      <a:avLst/>
+                    </a:prstGeom>
+                  </pic:spPr>
+                </pic:pic>
+              </a:graphicData>
+            </a:graphic>
+          </wp:inline>
+        </w:drawing>
+      </w:r>
+    </w:p>
+    <w:p>
+      <w:pPr>
+        <w:rPr>
+          <w:lang w:val="es-MX"/>
+        </w:rPr>
+      </w:pPr>
+    </w:p>
+    <w:p>
+      <w:pPr>
+        <w:rPr>
+          <w:lang w:val="es-MX"/>
+        </w:rPr>
+      </w:pPr>
+      <w:r>
+        <w:rPr>
+          <w:lang w:val="es-MX"/>
+        </w:rPr>
+        <w:t>Iniciar un proyecto:</w:t>
+      </w:r>
+    </w:p>
+    <w:p>
+      <w:pPr>
+        <w:rPr>
+          <w:lang w:val="es-MX"/>
+        </w:rPr>
+      </w:pPr>
+      <w:r>
+        <w:rPr>
+          <w:noProof/>
+        </w:rPr>
+        <w:drawing>
+          <wp:inline distT="0" distB="0" distL="0" distR="0" wp14:anchorId="2923372E" wp14:editId="23ADED67">
+            <wp:extent cx="5612130" cy="4123690"/>
+            <wp:effectExtent l="0" t="0" r="7620" b="0"/>
+            <wp:docPr id="27" name="Imagen 27"/>
+            <wp:cNvGraphicFramePr>
+              <a:graphicFrameLocks xmlns:a="http://schemas.openxmlformats.org/drawingml/2006/main" noChangeAspect="1"/>
+            </wp:cNvGraphicFramePr>
+            <a:graphic xmlns:a="http://schemas.openxmlformats.org/drawingml/2006/main">
+              <a:graphicData uri="http://schemas.openxmlformats.org/drawingml/2006/picture">
+                <pic:pic xmlns:pic="http://schemas.openxmlformats.org/drawingml/2006/picture">
+                  <pic:nvPicPr>
+                    <pic:cNvPr id="1" name=""/>
+                    <pic:cNvPicPr/>
+                  </pic:nvPicPr>
+                  <pic:blipFill>
+                    <a:blip r:embed="rId34"/>
+                    <a:stretch>
+                      <a:fillRect/>
+                    </a:stretch>
+                  </pic:blipFill>
+                  <pic:spPr>
+                    <a:xfrm>
+                      <a:off x="0" y="0"/>
+                      <a:ext cx="5612130" cy="4123690"/>
+                    </a:xfrm>
+                    <a:prstGeom prst="rect">
+                      <a:avLst/>
+                    </a:prstGeom>
+                  </pic:spPr>
+                </pic:pic>
+              </a:graphicData>
+            </a:graphic>
+          </wp:inline>
+        </w:drawing>
+      </w:r>
+    </w:p>
+    <w:p>
+      <w:pPr>
+        <w:rPr>
+          <w:lang w:val="es-MX"/>
+        </w:rPr>
+      </w:pPr>
+    </w:p>
+    <w:p>
+      <w:pPr>
+        <w:rPr>
+          <w:lang w:val="es-MX"/>
+        </w:rPr>
+      </w:pPr>
+      <w:r>
+        <w:rPr>
+          <w:lang w:val="es-MX"/>
+        </w:rPr>
+        <w:t>Abrir el proyecto en el dispositivo físico:</w:t>
+      </w:r>
+    </w:p>
+    <w:p>
+      <w:pPr>
+        <w:rPr>
+          <w:lang w:val="es-MX"/>
+        </w:rPr>
+      </w:pPr>
+      <w:r>
+        <w:rPr>
+          <w:lang w:val="es-MX"/>
+        </w:rPr>
+        <w:lastRenderedPageBreak/>
+        <w:t>Primero hay que instalar la aplicación “</w:t>
+      </w:r>
+      <w:proofErr w:type="spellStart"/>
+      <w:r>
+        <w:rPr>
+          <w:lang w:val="es-MX"/>
+        </w:rPr>
+        <w:t>expogo</w:t>
+      </w:r>
+      <w:proofErr w:type="spellEnd"/>
+      <w:r>
+        <w:rPr>
+          <w:lang w:val="es-MX"/>
+        </w:rPr>
+        <w:t xml:space="preserve">” y desde esa aplicación se lee el código </w:t>
+      </w:r>
+      <w:proofErr w:type="spellStart"/>
+      <w:r>
+        <w:rPr>
+          <w:lang w:val="es-MX"/>
+        </w:rPr>
+        <w:t>qr</w:t>
+      </w:r>
+      <w:proofErr w:type="spellEnd"/>
+      <w:r>
+        <w:rPr>
+          <w:lang w:val="es-MX"/>
+        </w:rPr>
+        <w:t xml:space="preserve"> que se muestra allí:</w:t>
+      </w:r>
+    </w:p>
+    <w:p>
+      <w:pPr>
+        <w:rPr>
+          <w:lang w:val="es-MX"/>
+        </w:rPr>
+      </w:pPr>
+      <w:r>
+        <w:rPr>
+          <w:noProof/>
+        </w:rPr>
+        <w:drawing>
+          <wp:inline distT="0" distB="0" distL="0" distR="0" wp14:anchorId="44180692" wp14:editId="74F9A5DF">
+            <wp:extent cx="5612130" cy="3145155"/>
+            <wp:effectExtent l="0" t="0" r="7620" b="0"/>
+            <wp:docPr id="33" name="Imagen 33"/>
+            <wp:cNvGraphicFramePr>
+              <a:graphicFrameLocks xmlns:a="http://schemas.openxmlformats.org/drawingml/2006/main" noChangeAspect="1"/>
+            </wp:cNvGraphicFramePr>
+            <a:graphic xmlns:a="http://schemas.openxmlformats.org/drawingml/2006/main">
+              <a:graphicData uri="http://schemas.openxmlformats.org/drawingml/2006/picture">
+                <pic:pic xmlns:pic="http://schemas.openxmlformats.org/drawingml/2006/picture">
+                  <pic:nvPicPr>
+                    <pic:cNvPr id="1" name=""/>
+                    <pic:cNvPicPr/>
+                  </pic:nvPicPr>
+                  <pic:blipFill>
+                    <a:blip r:embed="rId35"/>
+                    <a:stretch>
+                      <a:fillRect/>
+                    </a:stretch>
+                  </pic:blipFill>
+                  <pic:spPr>
+                    <a:xfrm>
+                      <a:off x="0" y="0"/>
+                      <a:ext cx="5612130" cy="3145155"/>
+                    </a:xfrm>
+                    <a:prstGeom prst="rect">
+                      <a:avLst/>
+                    </a:prstGeom>
+                  </pic:spPr>
+                </pic:pic>
+              </a:graphicData>
+            </a:graphic>
+          </wp:inline>
+        </w:drawing>
+      </w:r>
+      <w:bookmarkStart w:id="0" w:name="_GoBack"/>
+      <w:bookmarkEnd w:id="0"/>
     </w:p>
     <w:sectPr>
       <w:pgSz w:w="12240" w:h="15840"/>

</xml_diff>

<commit_message>
Video - 29 - Creando la navegación principal
</commit_message>
<xml_diff>
--- a/1-Intro/Documentacion.docx
+++ b/1-Intro/Documentacion.docx
@@ -2224,6 +2224,332 @@
                     <a:xfrm>
                       <a:off x="0" y="0"/>
                       <a:ext cx="5612130" cy="3145155"/>
+                    </a:xfrm>
+                    <a:prstGeom prst="rect">
+                      <a:avLst/>
+                    </a:prstGeom>
+                  </pic:spPr>
+                </pic:pic>
+              </a:graphicData>
+            </a:graphic>
+          </wp:inline>
+        </w:drawing>
+      </w:r>
+    </w:p>
+    <w:p>
+      <w:pPr>
+        <w:rPr>
+          <w:lang w:val="es-MX"/>
+        </w:rPr>
+      </w:pPr>
+    </w:p>
+    <w:p>
+      <w:pPr>
+        <w:rPr>
+          <w:lang w:val="es-MX"/>
+        </w:rPr>
+      </w:pPr>
+      <w:r>
+        <w:rPr>
+          <w:lang w:val="es-MX"/>
+        </w:rPr>
+        <w:t>Adicionando las navegaciones:</w:t>
+      </w:r>
+    </w:p>
+    <w:p>
+      <w:pPr>
+        <w:rPr>
+          <w:lang w:val="es-MX"/>
+        </w:rPr>
+      </w:pPr>
+      <w:hyperlink r:id="rId36" w:history="1">
+        <w:r>
+          <w:rPr>
+            <w:rStyle w:val="Hipervnculo"/>
+            <w:lang w:val="es-MX"/>
+          </w:rPr>
+          <w:t>https://reactnavigation.org/docs/getting-started</w:t>
+        </w:r>
+      </w:hyperlink>
+    </w:p>
+    <w:p>
+      <w:pPr>
+        <w:rPr>
+          <w:lang w:val="es-MX"/>
+        </w:rPr>
+      </w:pPr>
+    </w:p>
+    <w:p>
+      <w:pPr>
+        <w:rPr>
+          <w:lang w:val="es-MX"/>
+        </w:rPr>
+      </w:pPr>
+      <w:r>
+        <w:rPr>
+          <w:noProof/>
+        </w:rPr>
+        <w:drawing>
+          <wp:inline distT="0" distB="0" distL="0" distR="0" wp14:anchorId="390F96DE" wp14:editId="2CF7C574">
+            <wp:extent cx="5612130" cy="3281680"/>
+            <wp:effectExtent l="0" t="0" r="7620" b="0"/>
+            <wp:docPr id="34" name="Imagen 34"/>
+            <wp:cNvGraphicFramePr>
+              <a:graphicFrameLocks xmlns:a="http://schemas.openxmlformats.org/drawingml/2006/main" noChangeAspect="1"/>
+            </wp:cNvGraphicFramePr>
+            <a:graphic xmlns:a="http://schemas.openxmlformats.org/drawingml/2006/main">
+              <a:graphicData uri="http://schemas.openxmlformats.org/drawingml/2006/picture">
+                <pic:pic xmlns:pic="http://schemas.openxmlformats.org/drawingml/2006/picture">
+                  <pic:nvPicPr>
+                    <pic:cNvPr id="1" name=""/>
+                    <pic:cNvPicPr/>
+                  </pic:nvPicPr>
+                  <pic:blipFill>
+                    <a:blip r:embed="rId37"/>
+                    <a:stretch>
+                      <a:fillRect/>
+                    </a:stretch>
+                  </pic:blipFill>
+                  <pic:spPr>
+                    <a:xfrm>
+                      <a:off x="0" y="0"/>
+                      <a:ext cx="5612130" cy="3281680"/>
+                    </a:xfrm>
+                    <a:prstGeom prst="rect">
+                      <a:avLst/>
+                    </a:prstGeom>
+                  </pic:spPr>
+                </pic:pic>
+              </a:graphicData>
+            </a:graphic>
+          </wp:inline>
+        </w:drawing>
+      </w:r>
+    </w:p>
+    <w:p>
+      <w:pPr>
+        <w:rPr>
+          <w:lang w:val="es-MX"/>
+        </w:rPr>
+      </w:pPr>
+      <w:r>
+        <w:rPr>
+          <w:noProof/>
+        </w:rPr>
+        <w:lastRenderedPageBreak/>
+        <w:drawing>
+          <wp:inline distT="0" distB="0" distL="0" distR="0" wp14:anchorId="3180C755" wp14:editId="3AB967C8">
+            <wp:extent cx="5612130" cy="895350"/>
+            <wp:effectExtent l="0" t="0" r="7620" b="0"/>
+            <wp:docPr id="32" name="Imagen 32"/>
+            <wp:cNvGraphicFramePr>
+              <a:graphicFrameLocks xmlns:a="http://schemas.openxmlformats.org/drawingml/2006/main" noChangeAspect="1"/>
+            </wp:cNvGraphicFramePr>
+            <a:graphic xmlns:a="http://schemas.openxmlformats.org/drawingml/2006/main">
+              <a:graphicData uri="http://schemas.openxmlformats.org/drawingml/2006/picture">
+                <pic:pic xmlns:pic="http://schemas.openxmlformats.org/drawingml/2006/picture">
+                  <pic:nvPicPr>
+                    <pic:cNvPr id="1" name=""/>
+                    <pic:cNvPicPr/>
+                  </pic:nvPicPr>
+                  <pic:blipFill>
+                    <a:blip r:embed="rId38"/>
+                    <a:stretch>
+                      <a:fillRect/>
+                    </a:stretch>
+                  </pic:blipFill>
+                  <pic:spPr>
+                    <a:xfrm>
+                      <a:off x="0" y="0"/>
+                      <a:ext cx="5612130" cy="895350"/>
+                    </a:xfrm>
+                    <a:prstGeom prst="rect">
+                      <a:avLst/>
+                    </a:prstGeom>
+                  </pic:spPr>
+                </pic:pic>
+              </a:graphicData>
+            </a:graphic>
+          </wp:inline>
+        </w:drawing>
+      </w:r>
+    </w:p>
+    <w:p>
+      <w:pPr>
+        <w:rPr>
+          <w:lang w:val="es-MX"/>
+        </w:rPr>
+      </w:pPr>
+      <w:r>
+        <w:rPr>
+          <w:noProof/>
+        </w:rPr>
+        <w:drawing>
+          <wp:inline distT="0" distB="0" distL="0" distR="0" wp14:anchorId="6B5C5880" wp14:editId="3CC198C7">
+            <wp:extent cx="5612130" cy="991235"/>
+            <wp:effectExtent l="0" t="0" r="7620" b="0"/>
+            <wp:docPr id="35" name="Imagen 35"/>
+            <wp:cNvGraphicFramePr>
+              <a:graphicFrameLocks xmlns:a="http://schemas.openxmlformats.org/drawingml/2006/main" noChangeAspect="1"/>
+            </wp:cNvGraphicFramePr>
+            <a:graphic xmlns:a="http://schemas.openxmlformats.org/drawingml/2006/main">
+              <a:graphicData uri="http://schemas.openxmlformats.org/drawingml/2006/picture">
+                <pic:pic xmlns:pic="http://schemas.openxmlformats.org/drawingml/2006/picture">
+                  <pic:nvPicPr>
+                    <pic:cNvPr id="1" name=""/>
+                    <pic:cNvPicPr/>
+                  </pic:nvPicPr>
+                  <pic:blipFill>
+                    <a:blip r:embed="rId39"/>
+                    <a:stretch>
+                      <a:fillRect/>
+                    </a:stretch>
+                  </pic:blipFill>
+                  <pic:spPr>
+                    <a:xfrm>
+                      <a:off x="0" y="0"/>
+                      <a:ext cx="5612130" cy="991235"/>
+                    </a:xfrm>
+                    <a:prstGeom prst="rect">
+                      <a:avLst/>
+                    </a:prstGeom>
+                  </pic:spPr>
+                </pic:pic>
+              </a:graphicData>
+            </a:graphic>
+          </wp:inline>
+        </w:drawing>
+      </w:r>
+    </w:p>
+    <w:p>
+      <w:pPr>
+        <w:rPr>
+          <w:lang w:val="es-MX"/>
+        </w:rPr>
+      </w:pPr>
+      <w:r>
+        <w:rPr>
+          <w:noProof/>
+        </w:rPr>
+        <w:drawing>
+          <wp:inline distT="0" distB="0" distL="0" distR="0" wp14:anchorId="586FA3DB" wp14:editId="72267408">
+            <wp:extent cx="5612130" cy="978535"/>
+            <wp:effectExtent l="0" t="0" r="7620" b="0"/>
+            <wp:docPr id="36" name="Imagen 36"/>
+            <wp:cNvGraphicFramePr>
+              <a:graphicFrameLocks xmlns:a="http://schemas.openxmlformats.org/drawingml/2006/main" noChangeAspect="1"/>
+            </wp:cNvGraphicFramePr>
+            <a:graphic xmlns:a="http://schemas.openxmlformats.org/drawingml/2006/main">
+              <a:graphicData uri="http://schemas.openxmlformats.org/drawingml/2006/picture">
+                <pic:pic xmlns:pic="http://schemas.openxmlformats.org/drawingml/2006/picture">
+                  <pic:nvPicPr>
+                    <pic:cNvPr id="1" name=""/>
+                    <pic:cNvPicPr/>
+                  </pic:nvPicPr>
+                  <pic:blipFill>
+                    <a:blip r:embed="rId40"/>
+                    <a:stretch>
+                      <a:fillRect/>
+                    </a:stretch>
+                  </pic:blipFill>
+                  <pic:spPr>
+                    <a:xfrm>
+                      <a:off x="0" y="0"/>
+                      <a:ext cx="5612130" cy="978535"/>
+                    </a:xfrm>
+                    <a:prstGeom prst="rect">
+                      <a:avLst/>
+                    </a:prstGeom>
+                  </pic:spPr>
+                </pic:pic>
+              </a:graphicData>
+            </a:graphic>
+          </wp:inline>
+        </w:drawing>
+      </w:r>
+    </w:p>
+    <w:p>
+      <w:pPr>
+        <w:rPr>
+          <w:lang w:val="es-MX"/>
+        </w:rPr>
+      </w:pPr>
+      <w:r>
+        <w:rPr>
+          <w:noProof/>
+        </w:rPr>
+        <w:drawing>
+          <wp:inline distT="0" distB="0" distL="0" distR="0" wp14:anchorId="2BF99BE1" wp14:editId="23DF2BC8">
+            <wp:extent cx="5612130" cy="741680"/>
+            <wp:effectExtent l="0" t="0" r="7620" b="1270"/>
+            <wp:docPr id="37" name="Imagen 37"/>
+            <wp:cNvGraphicFramePr>
+              <a:graphicFrameLocks xmlns:a="http://schemas.openxmlformats.org/drawingml/2006/main" noChangeAspect="1"/>
+            </wp:cNvGraphicFramePr>
+            <a:graphic xmlns:a="http://schemas.openxmlformats.org/drawingml/2006/main">
+              <a:graphicData uri="http://schemas.openxmlformats.org/drawingml/2006/picture">
+                <pic:pic xmlns:pic="http://schemas.openxmlformats.org/drawingml/2006/picture">
+                  <pic:nvPicPr>
+                    <pic:cNvPr id="1" name=""/>
+                    <pic:cNvPicPr/>
+                  </pic:nvPicPr>
+                  <pic:blipFill>
+                    <a:blip r:embed="rId41"/>
+                    <a:stretch>
+                      <a:fillRect/>
+                    </a:stretch>
+                  </pic:blipFill>
+                  <pic:spPr>
+                    <a:xfrm>
+                      <a:off x="0" y="0"/>
+                      <a:ext cx="5612130" cy="741680"/>
+                    </a:xfrm>
+                    <a:prstGeom prst="rect">
+                      <a:avLst/>
+                    </a:prstGeom>
+                  </pic:spPr>
+                </pic:pic>
+              </a:graphicData>
+            </a:graphic>
+          </wp:inline>
+        </w:drawing>
+      </w:r>
+    </w:p>
+    <w:p>
+      <w:pPr>
+        <w:rPr>
+          <w:lang w:val="es-MX"/>
+        </w:rPr>
+      </w:pPr>
+      <w:r>
+        <w:rPr>
+          <w:noProof/>
+        </w:rPr>
+        <w:drawing>
+          <wp:inline distT="0" distB="0" distL="0" distR="0" wp14:anchorId="23985A0D" wp14:editId="0F65F049">
+            <wp:extent cx="5612130" cy="823595"/>
+            <wp:effectExtent l="0" t="0" r="7620" b="0"/>
+            <wp:docPr id="38" name="Imagen 38"/>
+            <wp:cNvGraphicFramePr>
+              <a:graphicFrameLocks xmlns:a="http://schemas.openxmlformats.org/drawingml/2006/main" noChangeAspect="1"/>
+            </wp:cNvGraphicFramePr>
+            <a:graphic xmlns:a="http://schemas.openxmlformats.org/drawingml/2006/main">
+              <a:graphicData uri="http://schemas.openxmlformats.org/drawingml/2006/picture">
+                <pic:pic xmlns:pic="http://schemas.openxmlformats.org/drawingml/2006/picture">
+                  <pic:nvPicPr>
+                    <pic:cNvPr id="1" name=""/>
+                    <pic:cNvPicPr/>
+                  </pic:nvPicPr>
+                  <pic:blipFill>
+                    <a:blip r:embed="rId42"/>
+                    <a:stretch>
+                      <a:fillRect/>
+                    </a:stretch>
+                  </pic:blipFill>
+                  <pic:spPr>
+                    <a:xfrm>
+                      <a:off x="0" y="0"/>
+                      <a:ext cx="5612130" cy="823595"/>
                     </a:xfrm>
                     <a:prstGeom prst="rect">
                       <a:avLst/>
@@ -2703,6 +3029,29 @@
       <w:szCs w:val="18"/>
     </w:rPr>
   </w:style>
+  <w:style w:type="character" w:styleId="Hipervnculo">
+    <w:name w:val="Hyperlink"/>
+    <w:basedOn w:val="Fuentedeprrafopredeter"/>
+    <w:uiPriority w:val="99"/>
+    <w:unhideWhenUsed/>
+    <w:rsid w:val="00C557A2"/>
+    <w:rPr>
+      <w:color w:val="0563C1" w:themeColor="hyperlink"/>
+      <w:u w:val="single"/>
+    </w:rPr>
+  </w:style>
+  <w:style w:type="character" w:styleId="Mencinsinresolver">
+    <w:name w:val="Unresolved Mention"/>
+    <w:basedOn w:val="Fuentedeprrafopredeter"/>
+    <w:uiPriority w:val="99"/>
+    <w:semiHidden/>
+    <w:unhideWhenUsed/>
+    <w:rsid w:val="00C557A2"/>
+    <w:rPr>
+      <w:color w:val="605E5C"/>
+      <w:shd w:val="clear" w:color="auto" w:fill="E1DFDD"/>
+    </w:rPr>
+  </w:style>
 </w:styles>
 </file>
 

</xml_diff>